<commit_message>
Fix errors and update the doc
</commit_message>
<xml_diff>
--- a/12544-1755503259417-CW- CC6012ES.docx
+++ b/12544-1755503259417-CW- CC6012ES.docx
@@ -15614,14 +15614,7 @@
         <w:t>User Manual</w:t>
       </w:r>
     </w:p>
-    <w:p>
-      <w:pPr>
-        <w:rPr>
-          <w:rFonts w:cs="Myanmar Text"/>
-          <w:lang w:bidi="my-MM"/>
-        </w:rPr>
-      </w:pPr>
-    </w:p>
+    <w:p/>
     <w:p>
       <w:pPr>
         <w:pStyle w:val="Heading2"/>
@@ -15629,15 +15622,10 @@
           <w:ilvl w:val="0"/>
           <w:numId w:val="0"/>
         </w:numPr>
-        <w:rPr>
-          <w:lang w:val="en-US" w:bidi="my-MM"/>
-        </w:rPr>
-      </w:pPr>
-      <w:r>
-        <w:rPr>
-          <w:lang w:val="en-US" w:bidi="my-MM"/>
-        </w:rPr>
-        <w:t>Admin User Guide</w:t>
+        <w:ind w:left="576" w:hanging="576"/>
+      </w:pPr>
+      <w:r>
+        <w:t>Patient User Guide</w:t>
       </w:r>
     </w:p>
     <w:p>
@@ -15648,6 +15636,993 @@
           <w:numId w:val="0"/>
         </w:numPr>
         <w:ind w:left="720" w:hanging="720"/>
+      </w:pPr>
+      <w:r>
+        <w:t>Patient Dashboard</w:t>
+      </w:r>
+    </w:p>
+    <w:p>
+      <w:pPr>
+        <w:spacing w:line="360" w:lineRule="auto"/>
+      </w:pPr>
+      <w:r>
+        <w:tab/>
+        <w:t>In patient dashboard, there are five categories. They are appointments, prescription, payments, my profile and feedback.</w:t>
+      </w:r>
+    </w:p>
+    <w:p>
+      <w:pPr>
+        <w:rPr>
+          <w:rFonts w:cs="Myanmar Text"/>
+          <w:lang w:bidi="my-MM"/>
+        </w:rPr>
+      </w:pPr>
+    </w:p>
+    <w:p>
+      <w:pPr>
+        <w:jc w:val="center"/>
+        <w:rPr>
+          <w:rFonts w:cs="Myanmar Text"/>
+          <w:lang w:bidi="my-MM"/>
+        </w:rPr>
+      </w:pPr>
+      <w:r>
+        <w:rPr>
+          <w:rFonts w:cs="Myanmar Text"/>
+          <w:lang w:bidi="my-MM"/>
+        </w:rPr>
+        <w:lastRenderedPageBreak/>
+        <w:drawing>
+          <wp:inline distT="0" distB="0" distL="0" distR="0" wp14:anchorId="514790EB" wp14:editId="690570A2">
+            <wp:extent cx="4436110" cy="2319792"/>
+            <wp:effectExtent l="19050" t="19050" r="21590" b="23495"/>
+            <wp:docPr id="381078898" name="Picture 1" descr="A screenshot of a patient dashboard&#10;&#10;AI-generated content may be incorrect."/>
+            <wp:cNvGraphicFramePr>
+              <a:graphicFrameLocks xmlns:a="http://schemas.openxmlformats.org/drawingml/2006/main" noChangeAspect="1"/>
+            </wp:cNvGraphicFramePr>
+            <a:graphic xmlns:a="http://schemas.openxmlformats.org/drawingml/2006/main">
+              <a:graphicData uri="http://schemas.openxmlformats.org/drawingml/2006/picture">
+                <pic:pic xmlns:pic="http://schemas.openxmlformats.org/drawingml/2006/picture">
+                  <pic:nvPicPr>
+                    <pic:cNvPr id="381078898" name="Picture 1" descr="A screenshot of a patient dashboard&#10;&#10;AI-generated content may be incorrect."/>
+                    <pic:cNvPicPr/>
+                  </pic:nvPicPr>
+                  <pic:blipFill>
+                    <a:blip r:embed="rId29"/>
+                    <a:stretch>
+                      <a:fillRect/>
+                    </a:stretch>
+                  </pic:blipFill>
+                  <pic:spPr>
+                    <a:xfrm>
+                      <a:off x="0" y="0"/>
+                      <a:ext cx="4438571" cy="2321079"/>
+                    </a:xfrm>
+                    <a:prstGeom prst="rect">
+                      <a:avLst/>
+                    </a:prstGeom>
+                    <a:ln>
+                      <a:solidFill>
+                        <a:schemeClr val="tx1"/>
+                      </a:solidFill>
+                    </a:ln>
+                  </pic:spPr>
+                </pic:pic>
+              </a:graphicData>
+            </a:graphic>
+          </wp:inline>
+        </w:drawing>
+      </w:r>
+    </w:p>
+    <w:p>
+      <w:pPr>
+        <w:jc w:val="center"/>
+        <w:rPr>
+          <w:rFonts w:cs="Myanmar Text"/>
+          <w:lang w:bidi="my-MM"/>
+        </w:rPr>
+      </w:pPr>
+      <w:r>
+        <w:rPr>
+          <w:rFonts w:cs="Myanmar Text"/>
+          <w:lang w:bidi="my-MM"/>
+        </w:rPr>
+        <w:t>Figure: Patient Dashboard</w:t>
+      </w:r>
+    </w:p>
+    <w:p>
+      <w:pPr>
+        <w:pStyle w:val="Heading3"/>
+        <w:numPr>
+          <w:ilvl w:val="0"/>
+          <w:numId w:val="0"/>
+        </w:numPr>
+        <w:ind w:left="720" w:hanging="720"/>
+        <w:rPr>
+          <w:lang w:bidi="my-MM"/>
+        </w:rPr>
+      </w:pPr>
+      <w:r>
+        <w:rPr>
+          <w:lang w:bidi="my-MM"/>
+        </w:rPr>
+        <w:t>Patient Appointment Dashboard</w:t>
+      </w:r>
+    </w:p>
+    <w:p>
+      <w:pPr>
+        <w:spacing w:line="360" w:lineRule="auto"/>
+        <w:jc w:val="both"/>
+        <w:rPr>
+          <w:rFonts w:cs="Myanmar Text"/>
+          <w:lang w:bidi="my-MM"/>
+        </w:rPr>
+      </w:pPr>
+      <w:r>
+        <w:rPr>
+          <w:rFonts w:cs="Myanmar Text"/>
+          <w:lang w:bidi="my-MM"/>
+        </w:rPr>
+        <w:t xml:space="preserve"> </w:t>
+      </w:r>
+      <w:r>
+        <w:rPr>
+          <w:rFonts w:cs="Myanmar Text"/>
+          <w:lang w:bidi="my-MM"/>
+        </w:rPr>
+        <w:tab/>
+      </w:r>
+      <w:r>
+        <w:rPr>
+          <w:rFonts w:cs="Myanmar Text"/>
+          <w:lang w:bidi="my-MM"/>
+        </w:rPr>
+        <w:t>When a patient click “Go” in the view appointments box, the browser will lead the patient to the appointment dashboard. He can create new appointment.</w:t>
+      </w:r>
+      <w:r>
+        <w:rPr>
+          <w:rFonts w:cs="Myanmar Text"/>
+          <w:lang w:bidi="my-MM"/>
+        </w:rPr>
+        <w:t xml:space="preserve"> A patient can choose a doctor and his or her desired date time. A patient can also check all doctors information in doctors page.</w:t>
+      </w:r>
+      <w:r>
+        <w:rPr>
+          <w:rFonts w:cs="Myanmar Text"/>
+          <w:lang w:bidi="my-MM"/>
+        </w:rPr>
+        <w:t xml:space="preserve"> A patient cannot edit or delete doctors’ information.</w:t>
+      </w:r>
+    </w:p>
+    <w:p>
+      <w:pPr>
+        <w:jc w:val="center"/>
+        <w:rPr>
+          <w:rFonts w:cs="Myanmar Text"/>
+          <w:lang w:bidi="my-MM"/>
+        </w:rPr>
+      </w:pPr>
+      <w:r>
+        <w:rPr>
+          <w:rFonts w:cs="Myanmar Text"/>
+          <w:lang w:bidi="my-MM"/>
+        </w:rPr>
+        <w:drawing>
+          <wp:inline distT="0" distB="0" distL="0" distR="0" wp14:anchorId="17D71E2E" wp14:editId="3895AB13">
+            <wp:extent cx="5296893" cy="1485900"/>
+            <wp:effectExtent l="19050" t="19050" r="18415" b="19050"/>
+            <wp:docPr id="479556736" name="Picture 1" descr="A screenshot of a computer&#10;&#10;AI-generated content may be incorrect."/>
+            <wp:cNvGraphicFramePr>
+              <a:graphicFrameLocks xmlns:a="http://schemas.openxmlformats.org/drawingml/2006/main" noChangeAspect="1"/>
+            </wp:cNvGraphicFramePr>
+            <a:graphic xmlns:a="http://schemas.openxmlformats.org/drawingml/2006/main">
+              <a:graphicData uri="http://schemas.openxmlformats.org/drawingml/2006/picture">
+                <pic:pic xmlns:pic="http://schemas.openxmlformats.org/drawingml/2006/picture">
+                  <pic:nvPicPr>
+                    <pic:cNvPr id="479556736" name="Picture 1" descr="A screenshot of a computer&#10;&#10;AI-generated content may be incorrect."/>
+                    <pic:cNvPicPr/>
+                  </pic:nvPicPr>
+                  <pic:blipFill>
+                    <a:blip r:embed="rId30"/>
+                    <a:stretch>
+                      <a:fillRect/>
+                    </a:stretch>
+                  </pic:blipFill>
+                  <pic:spPr>
+                    <a:xfrm>
+                      <a:off x="0" y="0"/>
+                      <a:ext cx="5297946" cy="1486195"/>
+                    </a:xfrm>
+                    <a:prstGeom prst="rect">
+                      <a:avLst/>
+                    </a:prstGeom>
+                    <a:ln>
+                      <a:solidFill>
+                        <a:schemeClr val="tx1"/>
+                      </a:solidFill>
+                    </a:ln>
+                  </pic:spPr>
+                </pic:pic>
+              </a:graphicData>
+            </a:graphic>
+          </wp:inline>
+        </w:drawing>
+      </w:r>
+    </w:p>
+    <w:p>
+      <w:pPr>
+        <w:jc w:val="center"/>
+        <w:rPr>
+          <w:rFonts w:cs="Myanmar Text"/>
+          <w:lang w:bidi="my-MM"/>
+        </w:rPr>
+      </w:pPr>
+    </w:p>
+    <w:p>
+      <w:pPr>
+        <w:jc w:val="center"/>
+        <w:rPr>
+          <w:rFonts w:cs="Myanmar Text"/>
+          <w:lang w:bidi="my-MM"/>
+        </w:rPr>
+      </w:pPr>
+      <w:r>
+        <w:rPr>
+          <w:rFonts w:cs="Myanmar Text"/>
+          <w:lang w:bidi="my-MM"/>
+        </w:rPr>
+        <w:drawing>
+          <wp:inline distT="0" distB="0" distL="0" distR="0" wp14:anchorId="439316A9" wp14:editId="0C53BEF1">
+            <wp:extent cx="3488864" cy="2430145"/>
+            <wp:effectExtent l="19050" t="19050" r="16510" b="27305"/>
+            <wp:docPr id="1631483167" name="Picture 1" descr="A screenshot of a computer&#10;&#10;AI-generated content may be incorrect."/>
+            <wp:cNvGraphicFramePr>
+              <a:graphicFrameLocks xmlns:a="http://schemas.openxmlformats.org/drawingml/2006/main" noChangeAspect="1"/>
+            </wp:cNvGraphicFramePr>
+            <a:graphic xmlns:a="http://schemas.openxmlformats.org/drawingml/2006/main">
+              <a:graphicData uri="http://schemas.openxmlformats.org/drawingml/2006/picture">
+                <pic:pic xmlns:pic="http://schemas.openxmlformats.org/drawingml/2006/picture">
+                  <pic:nvPicPr>
+                    <pic:cNvPr id="1631483167" name="Picture 1" descr="A screenshot of a computer&#10;&#10;AI-generated content may be incorrect."/>
+                    <pic:cNvPicPr/>
+                  </pic:nvPicPr>
+                  <pic:blipFill>
+                    <a:blip r:embed="rId31"/>
+                    <a:stretch>
+                      <a:fillRect/>
+                    </a:stretch>
+                  </pic:blipFill>
+                  <pic:spPr>
+                    <a:xfrm>
+                      <a:off x="0" y="0"/>
+                      <a:ext cx="3490161" cy="2431048"/>
+                    </a:xfrm>
+                    <a:prstGeom prst="rect">
+                      <a:avLst/>
+                    </a:prstGeom>
+                    <a:ln>
+                      <a:solidFill>
+                        <a:schemeClr val="tx1"/>
+                      </a:solidFill>
+                    </a:ln>
+                  </pic:spPr>
+                </pic:pic>
+              </a:graphicData>
+            </a:graphic>
+          </wp:inline>
+        </w:drawing>
+      </w:r>
+    </w:p>
+    <w:p>
+      <w:pPr>
+        <w:jc w:val="center"/>
+        <w:rPr>
+          <w:rFonts w:cs="Myanmar Text"/>
+          <w:lang w:bidi="my-MM"/>
+        </w:rPr>
+      </w:pPr>
+      <w:r>
+        <w:rPr>
+          <w:rFonts w:cs="Myanmar Text"/>
+          <w:lang w:bidi="my-MM"/>
+        </w:rPr>
+        <w:lastRenderedPageBreak/>
+        <w:t>Figure: Creating appointment</w:t>
+      </w:r>
+    </w:p>
+    <w:p>
+      <w:pPr>
+        <w:jc w:val="center"/>
+        <w:rPr>
+          <w:rFonts w:cs="Myanmar Text"/>
+          <w:lang w:bidi="my-MM"/>
+        </w:rPr>
+      </w:pPr>
+      <w:r>
+        <w:rPr>
+          <w:rFonts w:cs="Myanmar Text"/>
+          <w:lang w:bidi="my-MM"/>
+        </w:rPr>
+        <w:drawing>
+          <wp:inline distT="0" distB="0" distL="0" distR="0" wp14:anchorId="45719A00" wp14:editId="7C6AE9D4">
+            <wp:extent cx="5731510" cy="1641475"/>
+            <wp:effectExtent l="19050" t="19050" r="21590" b="15875"/>
+            <wp:docPr id="1715891860" name="Picture 1" descr="A screenshot of a computer&#10;&#10;AI-generated content may be incorrect."/>
+            <wp:cNvGraphicFramePr>
+              <a:graphicFrameLocks xmlns:a="http://schemas.openxmlformats.org/drawingml/2006/main" noChangeAspect="1"/>
+            </wp:cNvGraphicFramePr>
+            <a:graphic xmlns:a="http://schemas.openxmlformats.org/drawingml/2006/main">
+              <a:graphicData uri="http://schemas.openxmlformats.org/drawingml/2006/picture">
+                <pic:pic xmlns:pic="http://schemas.openxmlformats.org/drawingml/2006/picture">
+                  <pic:nvPicPr>
+                    <pic:cNvPr id="1715891860" name="Picture 1" descr="A screenshot of a computer&#10;&#10;AI-generated content may be incorrect."/>
+                    <pic:cNvPicPr/>
+                  </pic:nvPicPr>
+                  <pic:blipFill>
+                    <a:blip r:embed="rId32"/>
+                    <a:stretch>
+                      <a:fillRect/>
+                    </a:stretch>
+                  </pic:blipFill>
+                  <pic:spPr>
+                    <a:xfrm>
+                      <a:off x="0" y="0"/>
+                      <a:ext cx="5731510" cy="1641475"/>
+                    </a:xfrm>
+                    <a:prstGeom prst="rect">
+                      <a:avLst/>
+                    </a:prstGeom>
+                    <a:ln>
+                      <a:solidFill>
+                        <a:schemeClr val="tx1"/>
+                      </a:solidFill>
+                    </a:ln>
+                  </pic:spPr>
+                </pic:pic>
+              </a:graphicData>
+            </a:graphic>
+          </wp:inline>
+        </w:drawing>
+      </w:r>
+    </w:p>
+    <w:p>
+      <w:pPr>
+        <w:jc w:val="center"/>
+        <w:rPr>
+          <w:rFonts w:cs="Myanmar Text"/>
+          <w:lang w:bidi="my-MM"/>
+        </w:rPr>
+      </w:pPr>
+      <w:r>
+        <w:rPr>
+          <w:rFonts w:cs="Myanmar Text"/>
+          <w:lang w:bidi="my-MM"/>
+        </w:rPr>
+        <w:t>Figure Doctors information page</w:t>
+      </w:r>
+    </w:p>
+    <w:p>
+      <w:pPr>
+        <w:spacing w:line="360" w:lineRule="auto"/>
+        <w:jc w:val="both"/>
+        <w:rPr>
+          <w:rFonts w:cs="Myanmar Text"/>
+          <w:lang w:bidi="my-MM"/>
+        </w:rPr>
+      </w:pPr>
+      <w:r>
+        <w:rPr>
+          <w:rFonts w:cs="Myanmar Text"/>
+          <w:lang w:bidi="my-MM"/>
+        </w:rPr>
+        <w:t xml:space="preserve"> After a patient created an appointment, an admin have to approve his appointment.</w:t>
+      </w:r>
+      <w:r>
+        <w:rPr>
+          <w:rFonts w:cs="Myanmar Text"/>
+          <w:lang w:bidi="my-MM"/>
+        </w:rPr>
+        <w:t xml:space="preserve"> After an admin approve the appointment, a doctor can give prescription and the customer can pay. After the customer complete payment, the appointment status change to completed.</w:t>
+      </w:r>
+    </w:p>
+    <w:p>
+      <w:pPr>
+        <w:jc w:val="center"/>
+        <w:rPr>
+          <w:rFonts w:cs="Myanmar Text"/>
+          <w:lang w:bidi="my-MM"/>
+        </w:rPr>
+      </w:pPr>
+      <w:r>
+        <w:rPr>
+          <w:rFonts w:cs="Myanmar Text"/>
+          <w:lang w:bidi="my-MM"/>
+        </w:rPr>
+        <w:drawing>
+          <wp:inline distT="0" distB="0" distL="0" distR="0" wp14:anchorId="012B19AC" wp14:editId="6F956B27">
+            <wp:extent cx="5030470" cy="914023"/>
+            <wp:effectExtent l="19050" t="19050" r="17780" b="19685"/>
+            <wp:docPr id="697086217" name="Picture 1" descr="A blue and white rectangular box with black numbers&#10;&#10;AI-generated content may be incorrect."/>
+            <wp:cNvGraphicFramePr>
+              <a:graphicFrameLocks xmlns:a="http://schemas.openxmlformats.org/drawingml/2006/main" noChangeAspect="1"/>
+            </wp:cNvGraphicFramePr>
+            <a:graphic xmlns:a="http://schemas.openxmlformats.org/drawingml/2006/main">
+              <a:graphicData uri="http://schemas.openxmlformats.org/drawingml/2006/picture">
+                <pic:pic xmlns:pic="http://schemas.openxmlformats.org/drawingml/2006/picture">
+                  <pic:nvPicPr>
+                    <pic:cNvPr id="697086217" name="Picture 1" descr="A blue and white rectangular box with black numbers&#10;&#10;AI-generated content may be incorrect."/>
+                    <pic:cNvPicPr/>
+                  </pic:nvPicPr>
+                  <pic:blipFill>
+                    <a:blip r:embed="rId33"/>
+                    <a:stretch>
+                      <a:fillRect/>
+                    </a:stretch>
+                  </pic:blipFill>
+                  <pic:spPr>
+                    <a:xfrm>
+                      <a:off x="0" y="0"/>
+                      <a:ext cx="5037847" cy="915363"/>
+                    </a:xfrm>
+                    <a:prstGeom prst="rect">
+                      <a:avLst/>
+                    </a:prstGeom>
+                    <a:ln>
+                      <a:solidFill>
+                        <a:schemeClr val="tx1"/>
+                      </a:solidFill>
+                    </a:ln>
+                  </pic:spPr>
+                </pic:pic>
+              </a:graphicData>
+            </a:graphic>
+          </wp:inline>
+        </w:drawing>
+      </w:r>
+    </w:p>
+    <w:p>
+      <w:pPr>
+        <w:jc w:val="center"/>
+        <w:rPr>
+          <w:rFonts w:cs="Myanmar Text"/>
+          <w:lang w:bidi="my-MM"/>
+        </w:rPr>
+      </w:pPr>
+      <w:r>
+        <w:rPr>
+          <w:rFonts w:cs="Myanmar Text"/>
+          <w:lang w:bidi="my-MM"/>
+        </w:rPr>
+        <w:t xml:space="preserve">Figure: Create appointment  </w:t>
+      </w:r>
+    </w:p>
+    <w:p>
+      <w:pPr>
+        <w:jc w:val="center"/>
+        <w:rPr>
+          <w:rFonts w:cs="Myanmar Text"/>
+          <w:lang w:bidi="my-MM"/>
+        </w:rPr>
+      </w:pPr>
+      <w:r>
+        <w:rPr>
+          <w:rFonts w:cs="Myanmar Text"/>
+          <w:lang w:bidi="my-MM"/>
+        </w:rPr>
+        <w:drawing>
+          <wp:inline distT="0" distB="0" distL="0" distR="0" wp14:anchorId="1D7A5D22" wp14:editId="6A3EECFB">
+            <wp:extent cx="5099050" cy="1415147"/>
+            <wp:effectExtent l="19050" t="19050" r="25400" b="13970"/>
+            <wp:docPr id="966169332" name="Picture 1" descr="A screenshot of a computer&#10;&#10;AI-generated content may be incorrect."/>
+            <wp:cNvGraphicFramePr>
+              <a:graphicFrameLocks xmlns:a="http://schemas.openxmlformats.org/drawingml/2006/main" noChangeAspect="1"/>
+            </wp:cNvGraphicFramePr>
+            <a:graphic xmlns:a="http://schemas.openxmlformats.org/drawingml/2006/main">
+              <a:graphicData uri="http://schemas.openxmlformats.org/drawingml/2006/picture">
+                <pic:pic xmlns:pic="http://schemas.openxmlformats.org/drawingml/2006/picture">
+                  <pic:nvPicPr>
+                    <pic:cNvPr id="966169332" name="Picture 1" descr="A screenshot of a computer&#10;&#10;AI-generated content may be incorrect."/>
+                    <pic:cNvPicPr/>
+                  </pic:nvPicPr>
+                  <pic:blipFill>
+                    <a:blip r:embed="rId34"/>
+                    <a:stretch>
+                      <a:fillRect/>
+                    </a:stretch>
+                  </pic:blipFill>
+                  <pic:spPr>
+                    <a:xfrm>
+                      <a:off x="0" y="0"/>
+                      <a:ext cx="5103022" cy="1416249"/>
+                    </a:xfrm>
+                    <a:prstGeom prst="rect">
+                      <a:avLst/>
+                    </a:prstGeom>
+                    <a:ln>
+                      <a:solidFill>
+                        <a:schemeClr val="tx1"/>
+                      </a:solidFill>
+                    </a:ln>
+                  </pic:spPr>
+                </pic:pic>
+              </a:graphicData>
+            </a:graphic>
+          </wp:inline>
+        </w:drawing>
+      </w:r>
+    </w:p>
+    <w:p>
+      <w:pPr>
+        <w:jc w:val="center"/>
+        <w:rPr>
+          <w:rFonts w:cs="Myanmar Text"/>
+          <w:lang w:bidi="my-MM"/>
+        </w:rPr>
+      </w:pPr>
+      <w:r>
+        <w:rPr>
+          <w:rFonts w:cs="Myanmar Text"/>
+          <w:lang w:bidi="my-MM"/>
+        </w:rPr>
+        <w:t>Figure: Patient Prescription</w:t>
+      </w:r>
+    </w:p>
+    <w:p>
+      <w:pPr>
+        <w:jc w:val="center"/>
+        <w:rPr>
+          <w:rFonts w:cs="Myanmar Text"/>
+          <w:lang w:bidi="my-MM"/>
+        </w:rPr>
+      </w:pPr>
+      <w:r>
+        <w:rPr>
+          <w:rFonts w:cs="Myanmar Text"/>
+          <w:lang w:bidi="my-MM"/>
+        </w:rPr>
+        <w:drawing>
+          <wp:inline distT="0" distB="0" distL="0" distR="0" wp14:anchorId="0184C84E" wp14:editId="06373FE6">
+            <wp:extent cx="5731510" cy="1257300"/>
+            <wp:effectExtent l="19050" t="19050" r="21590" b="19050"/>
+            <wp:docPr id="607619226" name="Picture 1" descr="A blue and white box with text&#10;&#10;AI-generated content may be incorrect."/>
+            <wp:cNvGraphicFramePr>
+              <a:graphicFrameLocks xmlns:a="http://schemas.openxmlformats.org/drawingml/2006/main" noChangeAspect="1"/>
+            </wp:cNvGraphicFramePr>
+            <a:graphic xmlns:a="http://schemas.openxmlformats.org/drawingml/2006/main">
+              <a:graphicData uri="http://schemas.openxmlformats.org/drawingml/2006/picture">
+                <pic:pic xmlns:pic="http://schemas.openxmlformats.org/drawingml/2006/picture">
+                  <pic:nvPicPr>
+                    <pic:cNvPr id="607619226" name="Picture 1" descr="A blue and white box with text&#10;&#10;AI-generated content may be incorrect."/>
+                    <pic:cNvPicPr/>
+                  </pic:nvPicPr>
+                  <pic:blipFill>
+                    <a:blip r:embed="rId35"/>
+                    <a:stretch>
+                      <a:fillRect/>
+                    </a:stretch>
+                  </pic:blipFill>
+                  <pic:spPr>
+                    <a:xfrm>
+                      <a:off x="0" y="0"/>
+                      <a:ext cx="5731510" cy="1257300"/>
+                    </a:xfrm>
+                    <a:prstGeom prst="rect">
+                      <a:avLst/>
+                    </a:prstGeom>
+                    <a:ln>
+                      <a:solidFill>
+                        <a:schemeClr val="tx1"/>
+                      </a:solidFill>
+                    </a:ln>
+                  </pic:spPr>
+                </pic:pic>
+              </a:graphicData>
+            </a:graphic>
+          </wp:inline>
+        </w:drawing>
+      </w:r>
+    </w:p>
+    <w:p>
+      <w:pPr>
+        <w:jc w:val="center"/>
+        <w:rPr>
+          <w:rFonts w:cs="Myanmar Text"/>
+          <w:lang w:bidi="my-MM"/>
+        </w:rPr>
+      </w:pPr>
+      <w:r>
+        <w:rPr>
+          <w:rFonts w:cs="Myanmar Text"/>
+          <w:lang w:bidi="my-MM"/>
+        </w:rPr>
+        <w:t>Figure: After a doctor gave prescription</w:t>
+      </w:r>
+    </w:p>
+    <w:p>
+      <w:pPr>
+        <w:rPr>
+          <w:rFonts w:cs="Myanmar Text"/>
+          <w:lang w:bidi="my-MM"/>
+        </w:rPr>
+      </w:pPr>
+    </w:p>
+    <w:p>
+      <w:pPr>
+        <w:jc w:val="center"/>
+        <w:rPr>
+          <w:rFonts w:cs="Myanmar Text"/>
+          <w:lang w:bidi="my-MM"/>
+        </w:rPr>
+      </w:pPr>
+      <w:r>
+        <w:rPr>
+          <w:rFonts w:cs="Myanmar Text"/>
+          <w:lang w:bidi="my-MM"/>
+        </w:rPr>
+        <w:lastRenderedPageBreak/>
+        <w:drawing>
+          <wp:inline distT="0" distB="0" distL="0" distR="0" wp14:anchorId="234F6DF6" wp14:editId="297982EA">
+            <wp:extent cx="2919730" cy="2719819"/>
+            <wp:effectExtent l="19050" t="19050" r="13970" b="23495"/>
+            <wp:docPr id="1585822244" name="Picture 1" descr="A screenshot of a payment method&#10;&#10;AI-generated content may be incorrect."/>
+            <wp:cNvGraphicFramePr>
+              <a:graphicFrameLocks xmlns:a="http://schemas.openxmlformats.org/drawingml/2006/main" noChangeAspect="1"/>
+            </wp:cNvGraphicFramePr>
+            <a:graphic xmlns:a="http://schemas.openxmlformats.org/drawingml/2006/main">
+              <a:graphicData uri="http://schemas.openxmlformats.org/drawingml/2006/picture">
+                <pic:pic xmlns:pic="http://schemas.openxmlformats.org/drawingml/2006/picture">
+                  <pic:nvPicPr>
+                    <pic:cNvPr id="1585822244" name="Picture 1" descr="A screenshot of a payment method&#10;&#10;AI-generated content may be incorrect."/>
+                    <pic:cNvPicPr/>
+                  </pic:nvPicPr>
+                  <pic:blipFill>
+                    <a:blip r:embed="rId36"/>
+                    <a:stretch>
+                      <a:fillRect/>
+                    </a:stretch>
+                  </pic:blipFill>
+                  <pic:spPr>
+                    <a:xfrm>
+                      <a:off x="0" y="0"/>
+                      <a:ext cx="2921280" cy="2721263"/>
+                    </a:xfrm>
+                    <a:prstGeom prst="rect">
+                      <a:avLst/>
+                    </a:prstGeom>
+                    <a:ln>
+                      <a:solidFill>
+                        <a:schemeClr val="tx1"/>
+                      </a:solidFill>
+                    </a:ln>
+                  </pic:spPr>
+                </pic:pic>
+              </a:graphicData>
+            </a:graphic>
+          </wp:inline>
+        </w:drawing>
+      </w:r>
+    </w:p>
+    <w:p>
+      <w:pPr>
+        <w:jc w:val="center"/>
+        <w:rPr>
+          <w:rFonts w:cs="Myanmar Text"/>
+          <w:lang w:bidi="my-MM"/>
+        </w:rPr>
+      </w:pPr>
+      <w:r>
+        <w:rPr>
+          <w:rFonts w:cs="Myanmar Text"/>
+          <w:lang w:bidi="my-MM"/>
+        </w:rPr>
+        <w:t>Figure: Make Payment</w:t>
+      </w:r>
+    </w:p>
+    <w:p>
+      <w:pPr>
+        <w:jc w:val="center"/>
+        <w:rPr>
+          <w:rFonts w:cs="Myanmar Text"/>
+          <w:lang w:bidi="my-MM"/>
+        </w:rPr>
+      </w:pPr>
+      <w:r>
+        <w:rPr>
+          <w:rFonts w:cs="Myanmar Text"/>
+          <w:lang w:bidi="my-MM"/>
+        </w:rPr>
+        <w:drawing>
+          <wp:inline distT="0" distB="0" distL="0" distR="0" wp14:anchorId="0710B541" wp14:editId="5D251FD7">
+            <wp:extent cx="5259070" cy="1576090"/>
+            <wp:effectExtent l="19050" t="19050" r="17780" b="24130"/>
+            <wp:docPr id="407116494" name="Picture 1" descr="A screenshot of a computer&#10;&#10;AI-generated content may be incorrect."/>
+            <wp:cNvGraphicFramePr>
+              <a:graphicFrameLocks xmlns:a="http://schemas.openxmlformats.org/drawingml/2006/main" noChangeAspect="1"/>
+            </wp:cNvGraphicFramePr>
+            <a:graphic xmlns:a="http://schemas.openxmlformats.org/drawingml/2006/main">
+              <a:graphicData uri="http://schemas.openxmlformats.org/drawingml/2006/picture">
+                <pic:pic xmlns:pic="http://schemas.openxmlformats.org/drawingml/2006/picture">
+                  <pic:nvPicPr>
+                    <pic:cNvPr id="407116494" name="Picture 1" descr="A screenshot of a computer&#10;&#10;AI-generated content may be incorrect."/>
+                    <pic:cNvPicPr/>
+                  </pic:nvPicPr>
+                  <pic:blipFill>
+                    <a:blip r:embed="rId37"/>
+                    <a:stretch>
+                      <a:fillRect/>
+                    </a:stretch>
+                  </pic:blipFill>
+                  <pic:spPr>
+                    <a:xfrm>
+                      <a:off x="0" y="0"/>
+                      <a:ext cx="5261210" cy="1576731"/>
+                    </a:xfrm>
+                    <a:prstGeom prst="rect">
+                      <a:avLst/>
+                    </a:prstGeom>
+                    <a:ln>
+                      <a:solidFill>
+                        <a:schemeClr val="tx1"/>
+                      </a:solidFill>
+                    </a:ln>
+                  </pic:spPr>
+                </pic:pic>
+              </a:graphicData>
+            </a:graphic>
+          </wp:inline>
+        </w:drawing>
+      </w:r>
+    </w:p>
+    <w:p>
+      <w:pPr>
+        <w:jc w:val="center"/>
+        <w:rPr>
+          <w:rFonts w:cs="Myanmar Text"/>
+          <w:lang w:bidi="my-MM"/>
+        </w:rPr>
+      </w:pPr>
+      <w:r>
+        <w:rPr>
+          <w:rFonts w:cs="Myanmar Text"/>
+          <w:lang w:bidi="my-MM"/>
+        </w:rPr>
+        <w:t>Figure: Payment Succes</w:t>
+      </w:r>
+      <w:r>
+        <w:rPr>
+          <w:rFonts w:cs="Myanmar Text"/>
+          <w:lang w:bidi="my-MM"/>
+        </w:rPr>
+        <w:t>s</w:t>
+      </w:r>
+      <w:r>
+        <w:rPr>
+          <w:rFonts w:cs="Myanmar Text"/>
+          <w:lang w:bidi="my-MM"/>
+        </w:rPr>
+        <w:t>ful</w:t>
+      </w:r>
+    </w:p>
+    <w:p>
+      <w:pPr>
+        <w:rPr>
+          <w:rFonts w:cs="Myanmar Text"/>
+          <w:lang w:bidi="my-MM"/>
+        </w:rPr>
+      </w:pPr>
+    </w:p>
+    <w:p>
+      <w:pPr>
+        <w:pStyle w:val="Heading3"/>
+        <w:numPr>
+          <w:ilvl w:val="0"/>
+          <w:numId w:val="0"/>
+        </w:numPr>
+        <w:ind w:left="720" w:hanging="720"/>
+        <w:rPr>
+          <w:lang w:bidi="my-MM"/>
+        </w:rPr>
+      </w:pPr>
+      <w:r>
+        <w:rPr>
+          <w:lang w:bidi="my-MM"/>
+        </w:rPr>
+        <w:t>Patient Feedback Dashboard</w:t>
+      </w:r>
+    </w:p>
+    <w:p>
+      <w:pPr>
+        <w:spacing w:line="360" w:lineRule="auto"/>
+        <w:rPr>
+          <w:lang w:bidi="my-MM"/>
+        </w:rPr>
+      </w:pPr>
+      <w:r>
+        <w:rPr>
+          <w:lang w:bidi="my-MM"/>
+        </w:rPr>
+        <w:tab/>
+      </w:r>
+      <w:r>
+        <w:rPr>
+          <w:lang w:bidi="my-MM"/>
+        </w:rPr>
+        <w:t xml:space="preserve">A patient can pay feedback rate the doctors with starts from 1 to five. </w:t>
+      </w:r>
+      <w:r>
+        <w:rPr>
+          <w:lang w:bidi="my-MM"/>
+        </w:rPr>
+        <w:t>A patient can view only his feedback but an admin can view all feedback.</w:t>
+      </w:r>
+    </w:p>
+    <w:p>
+      <w:pPr>
+        <w:jc w:val="center"/>
+        <w:rPr>
+          <w:rFonts w:cs="Myanmar Text"/>
+          <w:lang w:bidi="my-MM"/>
+        </w:rPr>
+      </w:pPr>
+      <w:r>
+        <w:rPr>
+          <w:rFonts w:cs="Myanmar Text"/>
+          <w:lang w:bidi="my-MM"/>
+        </w:rPr>
+        <w:lastRenderedPageBreak/>
+        <w:drawing>
+          <wp:inline distT="0" distB="0" distL="0" distR="0" wp14:anchorId="2B1B03D3" wp14:editId="71C1A806">
+            <wp:extent cx="4009390" cy="2364056"/>
+            <wp:effectExtent l="19050" t="19050" r="10160" b="17780"/>
+            <wp:docPr id="1503395996" name="Picture 1" descr="A screenshot of a computer&#10;&#10;AI-generated content may be incorrect."/>
+            <wp:cNvGraphicFramePr>
+              <a:graphicFrameLocks xmlns:a="http://schemas.openxmlformats.org/drawingml/2006/main" noChangeAspect="1"/>
+            </wp:cNvGraphicFramePr>
+            <a:graphic xmlns:a="http://schemas.openxmlformats.org/drawingml/2006/main">
+              <a:graphicData uri="http://schemas.openxmlformats.org/drawingml/2006/picture">
+                <pic:pic xmlns:pic="http://schemas.openxmlformats.org/drawingml/2006/picture">
+                  <pic:nvPicPr>
+                    <pic:cNvPr id="1503395996" name="Picture 1" descr="A screenshot of a computer&#10;&#10;AI-generated content may be incorrect."/>
+                    <pic:cNvPicPr/>
+                  </pic:nvPicPr>
+                  <pic:blipFill>
+                    <a:blip r:embed="rId38"/>
+                    <a:stretch>
+                      <a:fillRect/>
+                    </a:stretch>
+                  </pic:blipFill>
+                  <pic:spPr>
+                    <a:xfrm>
+                      <a:off x="0" y="0"/>
+                      <a:ext cx="4012893" cy="2366122"/>
+                    </a:xfrm>
+                    <a:prstGeom prst="rect">
+                      <a:avLst/>
+                    </a:prstGeom>
+                    <a:ln>
+                      <a:solidFill>
+                        <a:schemeClr val="tx1"/>
+                      </a:solidFill>
+                    </a:ln>
+                  </pic:spPr>
+                </pic:pic>
+              </a:graphicData>
+            </a:graphic>
+          </wp:inline>
+        </w:drawing>
+      </w:r>
+      <w:r>
+        <w:rPr>
+          <w:rFonts w:cs="Myanmar Text"/>
+          <w:lang w:bidi="my-MM"/>
+        </w:rPr>
+        <w:drawing>
+          <wp:inline distT="0" distB="0" distL="0" distR="0" wp14:anchorId="1A89572E" wp14:editId="2958DB68">
+            <wp:extent cx="5731510" cy="1663700"/>
+            <wp:effectExtent l="19050" t="19050" r="21590" b="12700"/>
+            <wp:docPr id="1939992491" name="Picture 1" descr="A screenshot of a computer&#10;&#10;AI-generated content may be incorrect."/>
+            <wp:cNvGraphicFramePr>
+              <a:graphicFrameLocks xmlns:a="http://schemas.openxmlformats.org/drawingml/2006/main" noChangeAspect="1"/>
+            </wp:cNvGraphicFramePr>
+            <a:graphic xmlns:a="http://schemas.openxmlformats.org/drawingml/2006/main">
+              <a:graphicData uri="http://schemas.openxmlformats.org/drawingml/2006/picture">
+                <pic:pic xmlns:pic="http://schemas.openxmlformats.org/drawingml/2006/picture">
+                  <pic:nvPicPr>
+                    <pic:cNvPr id="1939992491" name="Picture 1" descr="A screenshot of a computer&#10;&#10;AI-generated content may be incorrect."/>
+                    <pic:cNvPicPr/>
+                  </pic:nvPicPr>
+                  <pic:blipFill>
+                    <a:blip r:embed="rId39"/>
+                    <a:stretch>
+                      <a:fillRect/>
+                    </a:stretch>
+                  </pic:blipFill>
+                  <pic:spPr>
+                    <a:xfrm>
+                      <a:off x="0" y="0"/>
+                      <a:ext cx="5731510" cy="1663700"/>
+                    </a:xfrm>
+                    <a:prstGeom prst="rect">
+                      <a:avLst/>
+                    </a:prstGeom>
+                    <a:ln>
+                      <a:solidFill>
+                        <a:schemeClr val="tx1"/>
+                      </a:solidFill>
+                    </a:ln>
+                  </pic:spPr>
+                </pic:pic>
+              </a:graphicData>
+            </a:graphic>
+          </wp:inline>
+        </w:drawing>
+      </w:r>
+    </w:p>
+    <w:p>
+      <w:pPr>
+        <w:jc w:val="center"/>
+        <w:rPr>
+          <w:rFonts w:cs="Myanmar Text"/>
+          <w:lang w:bidi="my-MM"/>
+        </w:rPr>
+      </w:pPr>
+      <w:r>
+        <w:rPr>
+          <w:rFonts w:cs="Myanmar Text"/>
+          <w:lang w:bidi="my-MM"/>
+        </w:rPr>
+        <w:t>Figure: Feedback Dashbo</w:t>
+      </w:r>
+      <w:r>
+        <w:rPr>
+          <w:rFonts w:cs="Myanmar Text"/>
+          <w:lang w:bidi="my-MM"/>
+        </w:rPr>
+        <w:t>a</w:t>
+      </w:r>
+      <w:r>
+        <w:rPr>
+          <w:rFonts w:cs="Myanmar Text"/>
+          <w:lang w:bidi="my-MM"/>
+        </w:rPr>
+        <w:t>rd</w:t>
+      </w:r>
+    </w:p>
+    <w:p>
+      <w:pPr>
+        <w:jc w:val="center"/>
+        <w:rPr>
+          <w:rFonts w:cs="Myanmar Text"/>
+          <w:lang w:bidi="my-MM"/>
+        </w:rPr>
+      </w:pPr>
+    </w:p>
+    <w:p>
+      <w:pPr>
+        <w:pStyle w:val="Heading2"/>
+        <w:numPr>
+          <w:ilvl w:val="0"/>
+          <w:numId w:val="0"/>
+        </w:numPr>
+        <w:rPr>
+          <w:lang w:val="en-US" w:bidi="my-MM"/>
+        </w:rPr>
+      </w:pPr>
+      <w:r>
+        <w:rPr>
+          <w:lang w:val="en-US" w:bidi="my-MM"/>
+        </w:rPr>
+        <w:t>Admin User Guide</w:t>
+      </w:r>
+    </w:p>
+    <w:p>
+      <w:pPr>
+        <w:pStyle w:val="Heading3"/>
+        <w:numPr>
+          <w:ilvl w:val="0"/>
+          <w:numId w:val="0"/>
+        </w:numPr>
+        <w:ind w:left="720" w:hanging="720"/>
         <w:rPr>
           <w:lang w:val="en-US" w:bidi="my-MM"/>
         </w:rPr>
@@ -15680,7 +16655,7 @@
           <w:bCs/>
           <w:lang w:val="en-US" w:bidi="my-MM"/>
         </w:rPr>
-        <w:t>“</w:t>
+        <w:t>“admin@healthcare.com”</w:t>
       </w:r>
       <w:r>
         <w:rPr>
@@ -15688,22 +16663,6 @@
           <w:bCs/>
           <w:lang w:val="en-US" w:bidi="my-MM"/>
         </w:rPr>
-        <w:t>admin@healthcare.com</w:t>
-      </w:r>
-      <w:r>
-        <w:rPr>
-          <w:b/>
-          <w:bCs/>
-          <w:lang w:val="en-US" w:bidi="my-MM"/>
-        </w:rPr>
-        <w:t>”</w:t>
-      </w:r>
-      <w:r>
-        <w:rPr>
-          <w:b/>
-          <w:bCs/>
-          <w:lang w:val="en-US" w:bidi="my-MM"/>
-        </w:rPr>
         <w:t xml:space="preserve">  </w:t>
       </w:r>
       <w:r>
@@ -15732,6 +16691,7 @@
       </w:pPr>
       <w:r>
         <w:rPr>
+          <w:noProof/>
           <w:lang w:val="en-US" w:bidi="my-MM"/>
         </w:rPr>
         <w:drawing>
@@ -15750,7 +16710,7 @@
                     <pic:cNvPicPr/>
                   </pic:nvPicPr>
                   <pic:blipFill>
-                    <a:blip r:embed="rId29"/>
+                    <a:blip r:embed="rId40"/>
                     <a:stretch>
                       <a:fillRect/>
                     </a:stretch>
@@ -15781,7 +16741,7 @@
         <w:spacing w:line="360" w:lineRule="auto"/>
         <w:jc w:val="center"/>
         <w:rPr>
-          <w:rFonts w:cs="Myanmar Text" w:hint="cs"/>
+          <w:rFonts w:cs="Myanmar Text"/>
           <w:cs/>
           <w:lang w:val="en-US" w:bidi="my-MM"/>
         </w:rPr>
@@ -15790,7 +16750,19 @@
         <w:rPr>
           <w:lang w:val="en-US" w:bidi="my-MM"/>
         </w:rPr>
-        <w:t>Figure: Creating default adminEmail and Pw</w:t>
+        <w:t>Figure: Creating default admin</w:t>
+      </w:r>
+      <w:r>
+        <w:rPr>
+          <w:lang w:val="en-US" w:bidi="my-MM"/>
+        </w:rPr>
+        <w:t xml:space="preserve"> </w:t>
+      </w:r>
+      <w:r>
+        <w:rPr>
+          <w:lang w:val="en-US" w:bidi="my-MM"/>
+        </w:rPr>
+        <w:t>Email and Pw</w:t>
       </w:r>
     </w:p>
     <w:p>
@@ -15830,6 +16802,7 @@
       </w:pPr>
       <w:r>
         <w:rPr>
+          <w:noProof/>
           <w:lang w:val="en-US" w:bidi="my-MM"/>
         </w:rPr>
         <w:drawing>
@@ -15848,7 +16821,7 @@
                     <pic:cNvPicPr/>
                   </pic:nvPicPr>
                   <pic:blipFill>
-                    <a:blip r:embed="rId30"/>
+                    <a:blip r:embed="rId41"/>
                     <a:stretch>
                       <a:fillRect/>
                     </a:stretch>
@@ -15930,6 +16903,7 @@
       <w:r>
         <w:rPr>
           <w:rFonts w:cs="Myanmar Text"/>
+          <w:noProof/>
           <w:cs/>
           <w:lang w:val="en-US" w:bidi="my-MM"/>
         </w:rPr>
@@ -15949,7 +16923,7 @@
                     <pic:cNvPicPr/>
                   </pic:nvPicPr>
                   <pic:blipFill>
-                    <a:blip r:embed="rId31"/>
+                    <a:blip r:embed="rId42"/>
                     <a:stretch>
                       <a:fillRect/>
                     </a:stretch>
@@ -16040,6 +17014,7 @@
           <w:szCs w:val="24"/>
           <w:lang w:val="en-US" w:bidi="my-MM"/>
         </w:rPr>
+        <w:lastRenderedPageBreak/>
         <w:t>In this dashboard, admin can create new doctors and edit doctors’ information suc</w:t>
       </w:r>
       <w:r>
@@ -16098,6 +17073,7 @@
       <w:r>
         <w:rPr>
           <w:rFonts w:cs="Myanmar Text"/>
+          <w:noProof/>
           <w:lang w:val="en-US" w:bidi="my-MM"/>
         </w:rPr>
         <w:drawing>
@@ -16116,7 +17092,7 @@
                     <pic:cNvPicPr/>
                   </pic:nvPicPr>
                   <pic:blipFill>
-                    <a:blip r:embed="rId32"/>
+                    <a:blip r:embed="rId43"/>
                     <a:stretch>
                       <a:fillRect/>
                     </a:stretch>
@@ -16171,6 +17147,7 @@
       <w:r>
         <w:rPr>
           <w:rFonts w:cs="Myanmar Text"/>
+          <w:noProof/>
           <w:lang w:val="en-US" w:bidi="my-MM"/>
         </w:rPr>
         <w:drawing>
@@ -16189,7 +17166,7 @@
                     <pic:cNvPicPr/>
                   </pic:nvPicPr>
                   <pic:blipFill>
-                    <a:blip r:embed="rId33"/>
+                    <a:blip r:embed="rId44"/>
                     <a:stretch>
                       <a:fillRect/>
                     </a:stretch>
@@ -16244,6 +17221,7 @@
       <w:r>
         <w:rPr>
           <w:rFonts w:cs="Myanmar Text"/>
+          <w:noProof/>
           <w:lang w:val="en-US" w:bidi="my-MM"/>
         </w:rPr>
         <w:lastRenderedPageBreak/>
@@ -16263,7 +17241,7 @@
                     <pic:cNvPicPr/>
                   </pic:nvPicPr>
                   <pic:blipFill>
-                    <a:blip r:embed="rId34"/>
+                    <a:blip r:embed="rId45"/>
                     <a:stretch>
                       <a:fillRect/>
                     </a:stretch>
@@ -16291,6 +17269,7 @@
       <w:r>
         <w:rPr>
           <w:rFonts w:cs="Myanmar Text"/>
+          <w:noProof/>
           <w:lang w:val="en-US" w:bidi="my-MM"/>
         </w:rPr>
         <w:drawing>
@@ -16309,7 +17288,7 @@
                     <pic:cNvPicPr/>
                   </pic:nvPicPr>
                   <pic:blipFill>
-                    <a:blip r:embed="rId35"/>
+                    <a:blip r:embed="rId46"/>
                     <a:stretch>
                       <a:fillRect/>
                     </a:stretch>
@@ -16364,6 +17343,7 @@
       <w:r>
         <w:rPr>
           <w:rFonts w:cs="Myanmar Text"/>
+          <w:noProof/>
           <w:lang w:val="en-US" w:bidi="my-MM"/>
         </w:rPr>
         <w:drawing>
@@ -16382,7 +17362,7 @@
                     <pic:cNvPicPr/>
                   </pic:nvPicPr>
                   <pic:blipFill>
-                    <a:blip r:embed="rId36"/>
+                    <a:blip r:embed="rId47"/>
                     <a:stretch>
                       <a:fillRect/>
                     </a:stretch>
@@ -16496,6 +17476,7 @@
       </w:pPr>
       <w:r>
         <w:rPr>
+          <w:noProof/>
           <w:lang w:val="en-US" w:bidi="my-MM"/>
         </w:rPr>
         <w:lastRenderedPageBreak/>
@@ -16515,7 +17496,7 @@
                     <pic:cNvPicPr/>
                   </pic:nvPicPr>
                   <pic:blipFill>
-                    <a:blip r:embed="rId37"/>
+                    <a:blip r:embed="rId48"/>
                     <a:stretch>
                       <a:fillRect/>
                     </a:stretch>
@@ -16572,6 +17553,7 @@
       </w:pPr>
       <w:r>
         <w:rPr>
+          <w:noProof/>
           <w:lang w:val="en-US" w:bidi="my-MM"/>
         </w:rPr>
         <w:drawing>
@@ -16590,7 +17572,7 @@
                     <pic:cNvPicPr/>
                   </pic:nvPicPr>
                   <pic:blipFill>
-                    <a:blip r:embed="rId38"/>
+                    <a:blip r:embed="rId49"/>
                     <a:stretch>
                       <a:fillRect/>
                     </a:stretch>
@@ -16639,6 +17621,7 @@
       </w:pPr>
       <w:r>
         <w:rPr>
+          <w:noProof/>
           <w:lang w:val="en-US" w:bidi="my-MM"/>
         </w:rPr>
         <w:drawing>
@@ -16657,7 +17640,7 @@
                     <pic:cNvPicPr/>
                   </pic:nvPicPr>
                   <pic:blipFill>
-                    <a:blip r:embed="rId39"/>
+                    <a:blip r:embed="rId50"/>
                     <a:stretch>
                       <a:fillRect/>
                     </a:stretch>
@@ -16705,6 +17688,7 @@
       </w:pPr>
       <w:r>
         <w:rPr>
+          <w:noProof/>
           <w:lang w:val="en-US" w:bidi="my-MM"/>
         </w:rPr>
         <w:lastRenderedPageBreak/>
@@ -16724,7 +17708,7 @@
                     <pic:cNvPicPr/>
                   </pic:nvPicPr>
                   <pic:blipFill>
-                    <a:blip r:embed="rId40"/>
+                    <a:blip r:embed="rId51"/>
                     <a:stretch>
                       <a:fillRect/>
                     </a:stretch>
@@ -16757,6 +17741,7 @@
       </w:r>
       <w:r>
         <w:rPr>
+          <w:noProof/>
           <w:lang w:val="en-US" w:bidi="my-MM"/>
         </w:rPr>
         <w:drawing>
@@ -16775,7 +17760,7 @@
                     <pic:cNvPicPr/>
                   </pic:nvPicPr>
                   <pic:blipFill>
-                    <a:blip r:embed="rId41"/>
+                    <a:blip r:embed="rId52"/>
                     <a:stretch>
                       <a:fillRect/>
                     </a:stretch>
@@ -16850,13 +17835,76 @@
     </w:p>
     <w:p>
       <w:pPr>
-        <w:ind w:left="720"/>
-        <w:rPr>
-          <w:lang w:val="en-US"/>
-        </w:rPr>
-      </w:pPr>
-    </w:p>
-    <w:p/>
+        <w:pStyle w:val="Heading3"/>
+        <w:numPr>
+          <w:ilvl w:val="0"/>
+          <w:numId w:val="0"/>
+        </w:numPr>
+        <w:ind w:left="720" w:hanging="720"/>
+        <w:rPr>
+          <w:lang w:val="en-US"/>
+        </w:rPr>
+      </w:pPr>
+      <w:r>
+        <w:rPr>
+          <w:lang w:val="en-US"/>
+        </w:rPr>
+        <w:t>Payment Management Page</w:t>
+      </w:r>
+    </w:p>
+    <w:p>
+      <w:r>
+        <w:tab/>
+        <w:t>In the payment management page, admin can view and edit payment information but he cannot create new payments.</w:t>
+      </w:r>
+    </w:p>
+    <w:p>
+      <w:pPr>
+        <w:jc w:val="center"/>
+      </w:pPr>
+      <w:r>
+        <w:drawing>
+          <wp:inline distT="0" distB="0" distL="0" distR="0" wp14:anchorId="41A65DCF" wp14:editId="39CF3581">
+            <wp:extent cx="4908550" cy="1727183"/>
+            <wp:effectExtent l="19050" t="19050" r="25400" b="26035"/>
+            <wp:docPr id="1796880216" name="Picture 1" descr="A screenshot of a computer&#10;&#10;AI-generated content may be incorrect."/>
+            <wp:cNvGraphicFramePr>
+              <a:graphicFrameLocks xmlns:a="http://schemas.openxmlformats.org/drawingml/2006/main" noChangeAspect="1"/>
+            </wp:cNvGraphicFramePr>
+            <a:graphic xmlns:a="http://schemas.openxmlformats.org/drawingml/2006/main">
+              <a:graphicData uri="http://schemas.openxmlformats.org/drawingml/2006/picture">
+                <pic:pic xmlns:pic="http://schemas.openxmlformats.org/drawingml/2006/picture">
+                  <pic:nvPicPr>
+                    <pic:cNvPr id="1796880216" name="Picture 1" descr="A screenshot of a computer&#10;&#10;AI-generated content may be incorrect."/>
+                    <pic:cNvPicPr/>
+                  </pic:nvPicPr>
+                  <pic:blipFill>
+                    <a:blip r:embed="rId53"/>
+                    <a:stretch>
+                      <a:fillRect/>
+                    </a:stretch>
+                  </pic:blipFill>
+                  <pic:spPr>
+                    <a:xfrm>
+                      <a:off x="0" y="0"/>
+                      <a:ext cx="4913932" cy="1729077"/>
+                    </a:xfrm>
+                    <a:prstGeom prst="rect">
+                      <a:avLst/>
+                    </a:prstGeom>
+                    <a:ln>
+                      <a:solidFill>
+                        <a:schemeClr val="accent1"/>
+                      </a:solidFill>
+                    </a:ln>
+                  </pic:spPr>
+                </pic:pic>
+              </a:graphicData>
+            </a:graphic>
+          </wp:inline>
+        </w:drawing>
+      </w:r>
+    </w:p>
     <w:p>
       <w:pPr>
         <w:spacing w:line="360" w:lineRule="auto"/>
@@ -16865,6 +17913,25 @@
           <w:lang w:val="en-US"/>
         </w:rPr>
       </w:pPr>
+      <w:r>
+        <w:rPr>
+          <w:lang w:val="en-US"/>
+        </w:rPr>
+        <w:tab/>
+      </w:r>
+      <w:r>
+        <w:rPr>
+          <w:lang w:val="en-US"/>
+        </w:rPr>
+        <w:tab/>
+      </w:r>
+      <w:r>
+        <w:rPr>
+          <w:lang w:val="en-US"/>
+        </w:rPr>
+        <w:tab/>
+        <w:t>Figure: Payment Management Dashboard</w:t>
+      </w:r>
     </w:p>
     <w:p>
       <w:pPr>
@@ -16873,18 +17940,1021 @@
           <w:lang w:val="en-US"/>
         </w:rPr>
       </w:pPr>
-    </w:p>
-    <w:p>
-      <w:pPr>
-        <w:rPr>
-          <w:lang w:val="en-US"/>
-        </w:rPr>
-      </w:pPr>
+      <w:r>
+        <w:rPr>
+          <w:lang w:val="en-US"/>
+        </w:rPr>
+        <w:drawing>
+          <wp:inline distT="0" distB="0" distL="0" distR="0" wp14:anchorId="525CAE4F" wp14:editId="3D61F6B5">
+            <wp:extent cx="2905125" cy="1975228"/>
+            <wp:effectExtent l="19050" t="19050" r="9525" b="25400"/>
+            <wp:docPr id="932586752" name="Picture 1" descr="A screenshot of a computer screen&#10;&#10;AI-generated content may be incorrect."/>
+            <wp:cNvGraphicFramePr>
+              <a:graphicFrameLocks xmlns:a="http://schemas.openxmlformats.org/drawingml/2006/main" noChangeAspect="1"/>
+            </wp:cNvGraphicFramePr>
+            <a:graphic xmlns:a="http://schemas.openxmlformats.org/drawingml/2006/main">
+              <a:graphicData uri="http://schemas.openxmlformats.org/drawingml/2006/picture">
+                <pic:pic xmlns:pic="http://schemas.openxmlformats.org/drawingml/2006/picture">
+                  <pic:nvPicPr>
+                    <pic:cNvPr id="932586752" name="Picture 1" descr="A screenshot of a computer screen&#10;&#10;AI-generated content may be incorrect."/>
+                    <pic:cNvPicPr/>
+                  </pic:nvPicPr>
+                  <pic:blipFill>
+                    <a:blip r:embed="rId54"/>
+                    <a:stretch>
+                      <a:fillRect/>
+                    </a:stretch>
+                  </pic:blipFill>
+                  <pic:spPr>
+                    <a:xfrm>
+                      <a:off x="0" y="0"/>
+                      <a:ext cx="2908220" cy="1977332"/>
+                    </a:xfrm>
+                    <a:prstGeom prst="rect">
+                      <a:avLst/>
+                    </a:prstGeom>
+                    <a:ln>
+                      <a:solidFill>
+                        <a:schemeClr val="tx1"/>
+                      </a:solidFill>
+                    </a:ln>
+                  </pic:spPr>
+                </pic:pic>
+              </a:graphicData>
+            </a:graphic>
+          </wp:inline>
+        </w:drawing>
+      </w:r>
+      <w:r>
+        <w:rPr>
+          <w:lang w:val="en-US"/>
+        </w:rPr>
+        <w:drawing>
+          <wp:inline distT="0" distB="0" distL="0" distR="0" wp14:anchorId="129576F1" wp14:editId="3448FE21">
+            <wp:extent cx="2739390" cy="1689522"/>
+            <wp:effectExtent l="19050" t="19050" r="22860" b="25400"/>
+            <wp:docPr id="185528479" name="Picture 1" descr="A screenshot of a account&#10;&#10;AI-generated content may be incorrect."/>
+            <wp:cNvGraphicFramePr>
+              <a:graphicFrameLocks xmlns:a="http://schemas.openxmlformats.org/drawingml/2006/main" noChangeAspect="1"/>
+            </wp:cNvGraphicFramePr>
+            <a:graphic xmlns:a="http://schemas.openxmlformats.org/drawingml/2006/main">
+              <a:graphicData uri="http://schemas.openxmlformats.org/drawingml/2006/picture">
+                <pic:pic xmlns:pic="http://schemas.openxmlformats.org/drawingml/2006/picture">
+                  <pic:nvPicPr>
+                    <pic:cNvPr id="185528479" name="Picture 1" descr="A screenshot of a account&#10;&#10;AI-generated content may be incorrect."/>
+                    <pic:cNvPicPr/>
+                  </pic:nvPicPr>
+                  <pic:blipFill>
+                    <a:blip r:embed="rId55"/>
+                    <a:stretch>
+                      <a:fillRect/>
+                    </a:stretch>
+                  </pic:blipFill>
+                  <pic:spPr>
+                    <a:xfrm>
+                      <a:off x="0" y="0"/>
+                      <a:ext cx="2743834" cy="1692263"/>
+                    </a:xfrm>
+                    <a:prstGeom prst="rect">
+                      <a:avLst/>
+                    </a:prstGeom>
+                    <a:ln>
+                      <a:solidFill>
+                        <a:schemeClr val="tx1"/>
+                      </a:solidFill>
+                    </a:ln>
+                  </pic:spPr>
+                </pic:pic>
+              </a:graphicData>
+            </a:graphic>
+          </wp:inline>
+        </w:drawing>
+      </w:r>
+    </w:p>
+    <w:p>
+      <w:pPr>
+        <w:spacing w:line="360" w:lineRule="auto"/>
+        <w:rPr>
+          <w:lang w:val="en-US"/>
+        </w:rPr>
+      </w:pPr>
+      <w:r>
+        <w:rPr>
+          <w:lang w:val="en-US"/>
+        </w:rPr>
+        <w:tab/>
+      </w:r>
+      <w:r>
+        <w:rPr>
+          <w:lang w:val="en-US"/>
+        </w:rPr>
+        <w:tab/>
+      </w:r>
+      <w:r>
+        <w:rPr>
+          <w:lang w:val="en-US"/>
+        </w:rPr>
+        <w:tab/>
+      </w:r>
+      <w:r>
+        <w:rPr>
+          <w:lang w:val="en-US"/>
+        </w:rPr>
+        <w:tab/>
+        <w:t>Figure: Detail and Edit payments page</w:t>
+      </w:r>
+    </w:p>
+    <w:p>
+      <w:pPr>
+        <w:pStyle w:val="Heading3"/>
+        <w:numPr>
+          <w:ilvl w:val="0"/>
+          <w:numId w:val="0"/>
+        </w:numPr>
+        <w:ind w:left="720" w:hanging="720"/>
+        <w:rPr>
+          <w:lang w:val="en-US"/>
+        </w:rPr>
+      </w:pPr>
+      <w:r>
+        <w:rPr>
+          <w:lang w:val="en-US"/>
+        </w:rPr>
+        <w:lastRenderedPageBreak/>
+        <w:t>Report Dashboard</w:t>
+      </w:r>
+    </w:p>
+    <w:p>
+      <w:pPr>
+        <w:rPr>
+          <w:lang w:val="en-US"/>
+        </w:rPr>
+      </w:pPr>
+      <w:r>
+        <w:rPr>
+          <w:lang w:val="en-US"/>
+        </w:rPr>
+        <w:tab/>
+        <w:t xml:space="preserve">In report dashboard, an can see the overall situation of the business. For example, how much income by month, patient age group, </w:t>
+      </w:r>
+      <w:r>
+        <w:rPr>
+          <w:lang w:val="en-US"/>
+        </w:rPr>
+        <w:t>patient group by gender. An admin can download these report as a pdf file.</w:t>
+      </w:r>
+    </w:p>
+    <w:p>
+      <w:pPr>
+        <w:spacing w:line="360" w:lineRule="auto"/>
+        <w:jc w:val="center"/>
+        <w:rPr>
+          <w:lang w:val="en-US"/>
+        </w:rPr>
+      </w:pPr>
+      <w:r>
+        <w:rPr>
+          <w:lang w:val="en-US"/>
+        </w:rPr>
+        <w:drawing>
+          <wp:inline distT="0" distB="0" distL="0" distR="0" wp14:anchorId="714E4E38" wp14:editId="1105E6D1">
+            <wp:extent cx="5731510" cy="3830955"/>
+            <wp:effectExtent l="19050" t="19050" r="21590" b="17145"/>
+            <wp:docPr id="1834953804" name="Picture 1" descr="A screenshot of a computer screen&#10;&#10;AI-generated content may be incorrect."/>
+            <wp:cNvGraphicFramePr>
+              <a:graphicFrameLocks xmlns:a="http://schemas.openxmlformats.org/drawingml/2006/main" noChangeAspect="1"/>
+            </wp:cNvGraphicFramePr>
+            <a:graphic xmlns:a="http://schemas.openxmlformats.org/drawingml/2006/main">
+              <a:graphicData uri="http://schemas.openxmlformats.org/drawingml/2006/picture">
+                <pic:pic xmlns:pic="http://schemas.openxmlformats.org/drawingml/2006/picture">
+                  <pic:nvPicPr>
+                    <pic:cNvPr id="1834953804" name="Picture 1" descr="A screenshot of a computer screen&#10;&#10;AI-generated content may be incorrect."/>
+                    <pic:cNvPicPr/>
+                  </pic:nvPicPr>
+                  <pic:blipFill>
+                    <a:blip r:embed="rId56"/>
+                    <a:stretch>
+                      <a:fillRect/>
+                    </a:stretch>
+                  </pic:blipFill>
+                  <pic:spPr>
+                    <a:xfrm>
+                      <a:off x="0" y="0"/>
+                      <a:ext cx="5731510" cy="3830955"/>
+                    </a:xfrm>
+                    <a:prstGeom prst="rect">
+                      <a:avLst/>
+                    </a:prstGeom>
+                    <a:ln>
+                      <a:solidFill>
+                        <a:schemeClr val="tx1"/>
+                      </a:solidFill>
+                    </a:ln>
+                  </pic:spPr>
+                </pic:pic>
+              </a:graphicData>
+            </a:graphic>
+          </wp:inline>
+        </w:drawing>
+      </w:r>
+    </w:p>
+    <w:p>
+      <w:pPr>
+        <w:spacing w:line="360" w:lineRule="auto"/>
+        <w:jc w:val="center"/>
+        <w:rPr>
+          <w:lang w:val="en-US"/>
+        </w:rPr>
+      </w:pPr>
+      <w:r>
+        <w:rPr>
+          <w:lang w:val="en-US"/>
+        </w:rPr>
+        <w:t>Figure: Report Dashboard</w:t>
+      </w:r>
+    </w:p>
+    <w:p>
+      <w:pPr>
+        <w:spacing w:line="360" w:lineRule="auto"/>
+        <w:rPr>
+          <w:lang w:val="en-US"/>
+        </w:rPr>
+      </w:pPr>
+    </w:p>
+    <w:p>
+      <w:pPr>
+        <w:pStyle w:val="Heading3"/>
+        <w:numPr>
+          <w:ilvl w:val="0"/>
+          <w:numId w:val="0"/>
+        </w:numPr>
+        <w:ind w:left="720" w:hanging="720"/>
+        <w:rPr>
+          <w:lang w:val="en-US"/>
+        </w:rPr>
+      </w:pPr>
+      <w:r>
+        <w:rPr>
+          <w:lang w:val="en-US"/>
+        </w:rPr>
+        <w:t>Admin Appointment Dashboard</w:t>
+      </w:r>
+    </w:p>
+    <w:p>
+      <w:pPr>
+        <w:rPr>
+          <w:lang w:val="en-US"/>
+        </w:rPr>
+      </w:pPr>
+      <w:r>
+        <w:rPr>
+          <w:lang w:val="en-US"/>
+        </w:rPr>
+        <w:tab/>
+        <w:t>In appoint dashboard, an admin’s duty is to check the appointment details and decide to approve or not. After an admin decided to give an approv</w:t>
+      </w:r>
+      <w:r>
+        <w:rPr>
+          <w:lang w:val="en-US"/>
+        </w:rPr>
+        <w:t>ement</w:t>
+      </w:r>
+      <w:r>
+        <w:rPr>
+          <w:lang w:val="en-US"/>
+        </w:rPr>
+        <w:t xml:space="preserve">, the status of appointment became “Approved”. </w:t>
+      </w:r>
+      <w:r>
+        <w:rPr>
+          <w:lang w:val="en-US"/>
+        </w:rPr>
+        <w:t>Only after that a doctor can see this appointment.</w:t>
+      </w:r>
+    </w:p>
+    <w:p>
+      <w:pPr>
+        <w:jc w:val="center"/>
+        <w:rPr>
+          <w:lang w:val="en-US"/>
+        </w:rPr>
+      </w:pPr>
+      <w:r>
+        <w:rPr>
+          <w:lang w:val="en-US"/>
+        </w:rPr>
+        <w:drawing>
+          <wp:inline distT="0" distB="0" distL="0" distR="0" wp14:anchorId="1A5DD8CD" wp14:editId="3D794669">
+            <wp:extent cx="4489450" cy="1780659"/>
+            <wp:effectExtent l="19050" t="19050" r="25400" b="10160"/>
+            <wp:docPr id="1448391990" name="Picture 1" descr="A screenshot of a computer&#10;&#10;AI-generated content may be incorrect."/>
+            <wp:cNvGraphicFramePr>
+              <a:graphicFrameLocks xmlns:a="http://schemas.openxmlformats.org/drawingml/2006/main" noChangeAspect="1"/>
+            </wp:cNvGraphicFramePr>
+            <a:graphic xmlns:a="http://schemas.openxmlformats.org/drawingml/2006/main">
+              <a:graphicData uri="http://schemas.openxmlformats.org/drawingml/2006/picture">
+                <pic:pic xmlns:pic="http://schemas.openxmlformats.org/drawingml/2006/picture">
+                  <pic:nvPicPr>
+                    <pic:cNvPr id="1448391990" name="Picture 1" descr="A screenshot of a computer&#10;&#10;AI-generated content may be incorrect."/>
+                    <pic:cNvPicPr/>
+                  </pic:nvPicPr>
+                  <pic:blipFill>
+                    <a:blip r:embed="rId57"/>
+                    <a:stretch>
+                      <a:fillRect/>
+                    </a:stretch>
+                  </pic:blipFill>
+                  <pic:spPr>
+                    <a:xfrm>
+                      <a:off x="0" y="0"/>
+                      <a:ext cx="4490224" cy="1780966"/>
+                    </a:xfrm>
+                    <a:prstGeom prst="rect">
+                      <a:avLst/>
+                    </a:prstGeom>
+                    <a:ln>
+                      <a:solidFill>
+                        <a:schemeClr val="tx1"/>
+                      </a:solidFill>
+                    </a:ln>
+                  </pic:spPr>
+                </pic:pic>
+              </a:graphicData>
+            </a:graphic>
+          </wp:inline>
+        </w:drawing>
+      </w:r>
+    </w:p>
+    <w:p>
+      <w:pPr>
+        <w:jc w:val="center"/>
+        <w:rPr>
+          <w:lang w:val="en-US"/>
+        </w:rPr>
+      </w:pPr>
+      <w:r>
+        <w:rPr>
+          <w:lang w:val="en-US"/>
+        </w:rPr>
+        <w:lastRenderedPageBreak/>
+        <w:t>Figure: Before approve</w:t>
+      </w:r>
+    </w:p>
+    <w:p>
+      <w:pPr>
+        <w:jc w:val="center"/>
+        <w:rPr>
+          <w:lang w:val="en-US"/>
+        </w:rPr>
+      </w:pPr>
+      <w:r>
+        <w:rPr>
+          <w:lang w:val="en-US"/>
+        </w:rPr>
+        <w:drawing>
+          <wp:inline distT="0" distB="0" distL="0" distR="0" wp14:anchorId="7265FE05" wp14:editId="3F29B8C0">
+            <wp:extent cx="5167630" cy="1601931"/>
+            <wp:effectExtent l="19050" t="19050" r="13970" b="17780"/>
+            <wp:docPr id="1846314480" name="Picture 1" descr="A screenshot of a computer&#10;&#10;AI-generated content may be incorrect."/>
+            <wp:cNvGraphicFramePr>
+              <a:graphicFrameLocks xmlns:a="http://schemas.openxmlformats.org/drawingml/2006/main" noChangeAspect="1"/>
+            </wp:cNvGraphicFramePr>
+            <a:graphic xmlns:a="http://schemas.openxmlformats.org/drawingml/2006/main">
+              <a:graphicData uri="http://schemas.openxmlformats.org/drawingml/2006/picture">
+                <pic:pic xmlns:pic="http://schemas.openxmlformats.org/drawingml/2006/picture">
+                  <pic:nvPicPr>
+                    <pic:cNvPr id="1846314480" name="Picture 1" descr="A screenshot of a computer&#10;&#10;AI-generated content may be incorrect."/>
+                    <pic:cNvPicPr/>
+                  </pic:nvPicPr>
+                  <pic:blipFill>
+                    <a:blip r:embed="rId58"/>
+                    <a:stretch>
+                      <a:fillRect/>
+                    </a:stretch>
+                  </pic:blipFill>
+                  <pic:spPr>
+                    <a:xfrm>
+                      <a:off x="0" y="0"/>
+                      <a:ext cx="5174597" cy="1604091"/>
+                    </a:xfrm>
+                    <a:prstGeom prst="rect">
+                      <a:avLst/>
+                    </a:prstGeom>
+                    <a:ln>
+                      <a:solidFill>
+                        <a:schemeClr val="tx1"/>
+                      </a:solidFill>
+                    </a:ln>
+                  </pic:spPr>
+                </pic:pic>
+              </a:graphicData>
+            </a:graphic>
+          </wp:inline>
+        </w:drawing>
+      </w:r>
+    </w:p>
+    <w:p>
+      <w:pPr>
+        <w:jc w:val="center"/>
+        <w:rPr>
+          <w:lang w:val="en-US"/>
+        </w:rPr>
+      </w:pPr>
+      <w:r>
+        <w:rPr>
+          <w:lang w:val="en-US"/>
+        </w:rPr>
+        <w:t>Figure: After Approve</w:t>
+      </w:r>
+    </w:p>
+    <w:p>
+      <w:pPr>
+        <w:rPr>
+          <w:lang w:val="en-US"/>
+        </w:rPr>
+      </w:pPr>
+    </w:p>
+    <w:p>
+      <w:pPr>
+        <w:pStyle w:val="Heading3"/>
+        <w:numPr>
+          <w:ilvl w:val="0"/>
+          <w:numId w:val="0"/>
+        </w:numPr>
+        <w:ind w:left="720" w:hanging="720"/>
+        <w:rPr>
+          <w:lang w:val="en-US"/>
+        </w:rPr>
+      </w:pPr>
+      <w:r>
+        <w:rPr>
+          <w:lang w:val="en-US"/>
+        </w:rPr>
+        <w:t>Specializations Dashboard</w:t>
+      </w:r>
+    </w:p>
+    <w:p>
+      <w:pPr>
+        <w:rPr>
+          <w:lang w:val="en-US"/>
+        </w:rPr>
+      </w:pPr>
+      <w:r>
+        <w:rPr>
+          <w:lang w:val="en-US"/>
+        </w:rPr>
+        <w:tab/>
+        <w:t>This dashboard is nothing special but only an admin can view, create and edit.</w:t>
+      </w:r>
+    </w:p>
+    <w:p>
+      <w:pPr>
+        <w:jc w:val="center"/>
+        <w:rPr>
+          <w:lang w:val="en-US"/>
+        </w:rPr>
+      </w:pPr>
+      <w:r>
+        <w:rPr>
+          <w:lang w:val="en-US"/>
+        </w:rPr>
+        <w:drawing>
+          <wp:inline distT="0" distB="0" distL="0" distR="0" wp14:anchorId="25F5F7CB" wp14:editId="4FB335B3">
+            <wp:extent cx="5060950" cy="1445505"/>
+            <wp:effectExtent l="19050" t="19050" r="25400" b="21590"/>
+            <wp:docPr id="1934831745" name="Picture 1" descr="A screenshot of a computer&#10;&#10;AI-generated content may be incorrect."/>
+            <wp:cNvGraphicFramePr>
+              <a:graphicFrameLocks xmlns:a="http://schemas.openxmlformats.org/drawingml/2006/main" noChangeAspect="1"/>
+            </wp:cNvGraphicFramePr>
+            <a:graphic xmlns:a="http://schemas.openxmlformats.org/drawingml/2006/main">
+              <a:graphicData uri="http://schemas.openxmlformats.org/drawingml/2006/picture">
+                <pic:pic xmlns:pic="http://schemas.openxmlformats.org/drawingml/2006/picture">
+                  <pic:nvPicPr>
+                    <pic:cNvPr id="1934831745" name="Picture 1" descr="A screenshot of a computer&#10;&#10;AI-generated content may be incorrect."/>
+                    <pic:cNvPicPr/>
+                  </pic:nvPicPr>
+                  <pic:blipFill>
+                    <a:blip r:embed="rId59"/>
+                    <a:stretch>
+                      <a:fillRect/>
+                    </a:stretch>
+                  </pic:blipFill>
+                  <pic:spPr>
+                    <a:xfrm>
+                      <a:off x="0" y="0"/>
+                      <a:ext cx="5064546" cy="1446532"/>
+                    </a:xfrm>
+                    <a:prstGeom prst="rect">
+                      <a:avLst/>
+                    </a:prstGeom>
+                    <a:ln>
+                      <a:solidFill>
+                        <a:schemeClr val="tx1"/>
+                      </a:solidFill>
+                    </a:ln>
+                  </pic:spPr>
+                </pic:pic>
+              </a:graphicData>
+            </a:graphic>
+          </wp:inline>
+        </w:drawing>
+      </w:r>
+    </w:p>
+    <w:p>
+      <w:pPr>
+        <w:jc w:val="center"/>
+        <w:rPr>
+          <w:lang w:val="en-US"/>
+        </w:rPr>
+      </w:pPr>
+      <w:r>
+        <w:rPr>
+          <w:lang w:val="en-US"/>
+        </w:rPr>
+        <w:t>Figure: Specialization Dashboard</w:t>
+      </w:r>
+    </w:p>
+    <w:p>
+      <w:pPr>
+        <w:rPr>
+          <w:lang w:val="en-US"/>
+        </w:rPr>
+      </w:pPr>
+    </w:p>
+    <w:p>
+      <w:pPr>
+        <w:rPr>
+          <w:lang w:val="en-US"/>
+        </w:rPr>
+      </w:pPr>
+    </w:p>
+    <w:p>
+      <w:pPr>
+        <w:pStyle w:val="Heading2"/>
+        <w:numPr>
+          <w:ilvl w:val="0"/>
+          <w:numId w:val="0"/>
+        </w:numPr>
+        <w:ind w:left="576" w:hanging="576"/>
+        <w:rPr>
+          <w:lang w:val="en-US"/>
+        </w:rPr>
+      </w:pPr>
+      <w:r>
+        <w:rPr>
+          <w:lang w:val="en-US"/>
+        </w:rPr>
+        <w:t>Doctor User Guide</w:t>
+      </w:r>
+    </w:p>
+    <w:p>
+      <w:pPr>
+        <w:rPr>
+          <w:lang w:val="en-US"/>
+        </w:rPr>
+      </w:pPr>
+    </w:p>
+    <w:p>
+      <w:pPr>
+        <w:spacing w:line="360" w:lineRule="auto"/>
+        <w:jc w:val="both"/>
+        <w:rPr>
+          <w:lang w:val="en-US"/>
+        </w:rPr>
+      </w:pPr>
+      <w:r>
+        <w:rPr>
+          <w:lang w:val="en-US"/>
+        </w:rPr>
+        <w:tab/>
+        <w:t>In doctor dashboard, a doctor can see today appointment and this week’s appointment.</w:t>
+      </w:r>
+      <w:r>
+        <w:rPr>
+          <w:lang w:val="en-US"/>
+        </w:rPr>
+        <w:t xml:space="preserve"> A doctor can view his appointments, patients and give prescriptions to the patients. Doctors are restricted to view only their patients</w:t>
+      </w:r>
+      <w:r>
+        <w:rPr>
+          <w:lang w:val="en-US"/>
+        </w:rPr>
+        <w:t xml:space="preserve"> and appointments</w:t>
+      </w:r>
+      <w:r>
+        <w:rPr>
+          <w:lang w:val="en-US"/>
+        </w:rPr>
+        <w:t>.</w:t>
+      </w:r>
+      <w:r>
+        <w:rPr>
+          <w:lang w:val="en-US"/>
+        </w:rPr>
+        <w:t xml:space="preserve"> Only the appointments which are approved by admin can be used to give prescription by a doctor.</w:t>
+      </w:r>
+    </w:p>
+    <w:p>
+      <w:pPr>
+        <w:rPr>
+          <w:lang w:val="en-US"/>
+        </w:rPr>
+      </w:pPr>
+    </w:p>
+    <w:p>
+      <w:pPr>
+        <w:jc w:val="center"/>
+        <w:rPr>
+          <w:lang w:val="en-US"/>
+        </w:rPr>
+      </w:pPr>
+      <w:r>
+        <w:rPr>
+          <w:lang w:val="en-US"/>
+        </w:rPr>
+        <w:lastRenderedPageBreak/>
+        <w:drawing>
+          <wp:inline distT="0" distB="0" distL="0" distR="0" wp14:anchorId="4341C6C3" wp14:editId="13C6BC25">
+            <wp:extent cx="5129908" cy="2599055"/>
+            <wp:effectExtent l="19050" t="19050" r="13970" b="10795"/>
+            <wp:docPr id="2108015229" name="Picture 1" descr="A screenshot of a computer&#10;&#10;AI-generated content may be incorrect."/>
+            <wp:cNvGraphicFramePr>
+              <a:graphicFrameLocks xmlns:a="http://schemas.openxmlformats.org/drawingml/2006/main" noChangeAspect="1"/>
+            </wp:cNvGraphicFramePr>
+            <a:graphic xmlns:a="http://schemas.openxmlformats.org/drawingml/2006/main">
+              <a:graphicData uri="http://schemas.openxmlformats.org/drawingml/2006/picture">
+                <pic:pic xmlns:pic="http://schemas.openxmlformats.org/drawingml/2006/picture">
+                  <pic:nvPicPr>
+                    <pic:cNvPr id="2108015229" name="Picture 1" descr="A screenshot of a computer&#10;&#10;AI-generated content may be incorrect."/>
+                    <pic:cNvPicPr/>
+                  </pic:nvPicPr>
+                  <pic:blipFill>
+                    <a:blip r:embed="rId60"/>
+                    <a:stretch>
+                      <a:fillRect/>
+                    </a:stretch>
+                  </pic:blipFill>
+                  <pic:spPr>
+                    <a:xfrm>
+                      <a:off x="0" y="0"/>
+                      <a:ext cx="5130681" cy="2599447"/>
+                    </a:xfrm>
+                    <a:prstGeom prst="rect">
+                      <a:avLst/>
+                    </a:prstGeom>
+                    <a:ln>
+                      <a:solidFill>
+                        <a:schemeClr val="tx1"/>
+                      </a:solidFill>
+                    </a:ln>
+                  </pic:spPr>
+                </pic:pic>
+              </a:graphicData>
+            </a:graphic>
+          </wp:inline>
+        </w:drawing>
+      </w:r>
+    </w:p>
+    <w:p>
+      <w:pPr>
+        <w:jc w:val="center"/>
+        <w:rPr>
+          <w:lang w:val="en-US"/>
+        </w:rPr>
+      </w:pPr>
+      <w:r>
+        <w:rPr>
+          <w:lang w:val="en-US"/>
+        </w:rPr>
+        <w:t>Figure: Doctor Dashboard</w:t>
+      </w:r>
+    </w:p>
+    <w:p>
+      <w:pPr>
+        <w:jc w:val="center"/>
+        <w:rPr>
+          <w:lang w:val="en-US"/>
+        </w:rPr>
+      </w:pPr>
+      <w:r>
+        <w:rPr>
+          <w:lang w:val="en-US"/>
+        </w:rPr>
+        <w:drawing>
+          <wp:inline distT="0" distB="0" distL="0" distR="0" wp14:anchorId="6195DE03" wp14:editId="41CCA84F">
+            <wp:extent cx="5594350" cy="1435466"/>
+            <wp:effectExtent l="19050" t="19050" r="25400" b="12700"/>
+            <wp:docPr id="935467542" name="Picture 1" descr="A screenshot of a phone number&#10;&#10;AI-generated content may be incorrect."/>
+            <wp:cNvGraphicFramePr>
+              <a:graphicFrameLocks xmlns:a="http://schemas.openxmlformats.org/drawingml/2006/main" noChangeAspect="1"/>
+            </wp:cNvGraphicFramePr>
+            <a:graphic xmlns:a="http://schemas.openxmlformats.org/drawingml/2006/main">
+              <a:graphicData uri="http://schemas.openxmlformats.org/drawingml/2006/picture">
+                <pic:pic xmlns:pic="http://schemas.openxmlformats.org/drawingml/2006/picture">
+                  <pic:nvPicPr>
+                    <pic:cNvPr id="935467542" name="Picture 1" descr="A screenshot of a phone number&#10;&#10;AI-generated content may be incorrect."/>
+                    <pic:cNvPicPr/>
+                  </pic:nvPicPr>
+                  <pic:blipFill>
+                    <a:blip r:embed="rId61"/>
+                    <a:stretch>
+                      <a:fillRect/>
+                    </a:stretch>
+                  </pic:blipFill>
+                  <pic:spPr>
+                    <a:xfrm>
+                      <a:off x="0" y="0"/>
+                      <a:ext cx="5595055" cy="1435647"/>
+                    </a:xfrm>
+                    <a:prstGeom prst="rect">
+                      <a:avLst/>
+                    </a:prstGeom>
+                    <a:ln>
+                      <a:solidFill>
+                        <a:schemeClr val="tx1"/>
+                      </a:solidFill>
+                    </a:ln>
+                  </pic:spPr>
+                </pic:pic>
+              </a:graphicData>
+            </a:graphic>
+          </wp:inline>
+        </w:drawing>
+      </w:r>
+    </w:p>
+    <w:p>
+      <w:pPr>
+        <w:jc w:val="center"/>
+        <w:rPr>
+          <w:lang w:val="en-US"/>
+        </w:rPr>
+      </w:pPr>
+      <w:r>
+        <w:rPr>
+          <w:lang w:val="en-US"/>
+        </w:rPr>
+        <w:t>Figure: Current appointment</w:t>
+      </w:r>
+    </w:p>
+    <w:p>
+      <w:pPr>
+        <w:jc w:val="center"/>
+        <w:rPr>
+          <w:lang w:val="en-US"/>
+        </w:rPr>
+      </w:pPr>
+      <w:r>
+        <w:rPr>
+          <w:lang w:val="en-US"/>
+        </w:rPr>
+        <w:drawing>
+          <wp:inline distT="0" distB="0" distL="0" distR="0" wp14:anchorId="2414A7A0" wp14:editId="69890CCB">
+            <wp:extent cx="4900776" cy="3622100"/>
+            <wp:effectExtent l="19050" t="19050" r="14605" b="16510"/>
+            <wp:docPr id="574513771" name="Picture 1" descr="A screenshot of a prescription&#10;&#10;AI-generated content may be incorrect."/>
+            <wp:cNvGraphicFramePr>
+              <a:graphicFrameLocks xmlns:a="http://schemas.openxmlformats.org/drawingml/2006/main" noChangeAspect="1"/>
+            </wp:cNvGraphicFramePr>
+            <a:graphic xmlns:a="http://schemas.openxmlformats.org/drawingml/2006/main">
+              <a:graphicData uri="http://schemas.openxmlformats.org/drawingml/2006/picture">
+                <pic:pic xmlns:pic="http://schemas.openxmlformats.org/drawingml/2006/picture">
+                  <pic:nvPicPr>
+                    <pic:cNvPr id="574513771" name="Picture 1" descr="A screenshot of a prescription&#10;&#10;AI-generated content may be incorrect."/>
+                    <pic:cNvPicPr/>
+                  </pic:nvPicPr>
+                  <pic:blipFill>
+                    <a:blip r:embed="rId62"/>
+                    <a:stretch>
+                      <a:fillRect/>
+                    </a:stretch>
+                  </pic:blipFill>
+                  <pic:spPr>
+                    <a:xfrm>
+                      <a:off x="0" y="0"/>
+                      <a:ext cx="4904839" cy="3625103"/>
+                    </a:xfrm>
+                    <a:prstGeom prst="rect">
+                      <a:avLst/>
+                    </a:prstGeom>
+                    <a:ln>
+                      <a:solidFill>
+                        <a:schemeClr val="tx1"/>
+                      </a:solidFill>
+                    </a:ln>
+                  </pic:spPr>
+                </pic:pic>
+              </a:graphicData>
+            </a:graphic>
+          </wp:inline>
+        </w:drawing>
+      </w:r>
+    </w:p>
+    <w:p>
+      <w:pPr>
+        <w:jc w:val="center"/>
+        <w:rPr>
+          <w:lang w:val="en-US"/>
+        </w:rPr>
+      </w:pPr>
+      <w:r>
+        <w:rPr>
+          <w:lang w:val="en-US"/>
+        </w:rPr>
+        <w:lastRenderedPageBreak/>
+        <w:t>Figure: Create Prescription for the patient</w:t>
+      </w:r>
+    </w:p>
+    <w:p>
+      <w:pPr>
+        <w:jc w:val="center"/>
+        <w:rPr>
+          <w:lang w:val="en-US"/>
+        </w:rPr>
+      </w:pPr>
+      <w:r>
+        <w:rPr>
+          <w:lang w:val="en-US"/>
+        </w:rPr>
+        <w:drawing>
+          <wp:inline distT="0" distB="0" distL="0" distR="0" wp14:anchorId="5636D3A2" wp14:editId="4825BFC1">
+            <wp:extent cx="5205730" cy="1104473"/>
+            <wp:effectExtent l="19050" t="19050" r="13970" b="19685"/>
+            <wp:docPr id="1878285004" name="Picture 1" descr="A screenshot of a computer&#10;&#10;AI-generated content may be incorrect."/>
+            <wp:cNvGraphicFramePr>
+              <a:graphicFrameLocks xmlns:a="http://schemas.openxmlformats.org/drawingml/2006/main" noChangeAspect="1"/>
+            </wp:cNvGraphicFramePr>
+            <a:graphic xmlns:a="http://schemas.openxmlformats.org/drawingml/2006/main">
+              <a:graphicData uri="http://schemas.openxmlformats.org/drawingml/2006/picture">
+                <pic:pic xmlns:pic="http://schemas.openxmlformats.org/drawingml/2006/picture">
+                  <pic:nvPicPr>
+                    <pic:cNvPr id="1878285004" name="Picture 1" descr="A screenshot of a computer&#10;&#10;AI-generated content may be incorrect."/>
+                    <pic:cNvPicPr/>
+                  </pic:nvPicPr>
+                  <pic:blipFill>
+                    <a:blip r:embed="rId63"/>
+                    <a:stretch>
+                      <a:fillRect/>
+                    </a:stretch>
+                  </pic:blipFill>
+                  <pic:spPr>
+                    <a:xfrm>
+                      <a:off x="0" y="0"/>
+                      <a:ext cx="5208978" cy="1105162"/>
+                    </a:xfrm>
+                    <a:prstGeom prst="rect">
+                      <a:avLst/>
+                    </a:prstGeom>
+                    <a:ln>
+                      <a:solidFill>
+                        <a:schemeClr val="tx1"/>
+                      </a:solidFill>
+                    </a:ln>
+                  </pic:spPr>
+                </pic:pic>
+              </a:graphicData>
+            </a:graphic>
+          </wp:inline>
+        </w:drawing>
+      </w:r>
+    </w:p>
+    <w:p>
+      <w:pPr>
+        <w:jc w:val="center"/>
+        <w:rPr>
+          <w:lang w:val="en-US"/>
+        </w:rPr>
+      </w:pPr>
+      <w:r>
+        <w:rPr>
+          <w:lang w:val="en-US"/>
+        </w:rPr>
+        <w:t>Figure: Creating Prescription successful</w:t>
+      </w:r>
+    </w:p>
+    <w:p>
+      <w:pPr>
+        <w:jc w:val="center"/>
+        <w:rPr>
+          <w:lang w:val="en-US"/>
+        </w:rPr>
+      </w:pPr>
+      <w:r>
+        <w:rPr>
+          <w:lang w:val="en-US"/>
+        </w:rPr>
+        <w:drawing>
+          <wp:inline distT="0" distB="0" distL="0" distR="0" wp14:anchorId="04E85E21" wp14:editId="303F04AF">
+            <wp:extent cx="4382770" cy="1354259"/>
+            <wp:effectExtent l="19050" t="19050" r="17780" b="17780"/>
+            <wp:docPr id="1530391358" name="Picture 1" descr="A screenshot of a patient account&#10;&#10;AI-generated content may be incorrect."/>
+            <wp:cNvGraphicFramePr>
+              <a:graphicFrameLocks xmlns:a="http://schemas.openxmlformats.org/drawingml/2006/main" noChangeAspect="1"/>
+            </wp:cNvGraphicFramePr>
+            <a:graphic xmlns:a="http://schemas.openxmlformats.org/drawingml/2006/main">
+              <a:graphicData uri="http://schemas.openxmlformats.org/drawingml/2006/picture">
+                <pic:pic xmlns:pic="http://schemas.openxmlformats.org/drawingml/2006/picture">
+                  <pic:nvPicPr>
+                    <pic:cNvPr id="1530391358" name="Picture 1" descr="A screenshot of a patient account&#10;&#10;AI-generated content may be incorrect."/>
+                    <pic:cNvPicPr/>
+                  </pic:nvPicPr>
+                  <pic:blipFill>
+                    <a:blip r:embed="rId64"/>
+                    <a:stretch>
+                      <a:fillRect/>
+                    </a:stretch>
+                  </pic:blipFill>
+                  <pic:spPr>
+                    <a:xfrm>
+                      <a:off x="0" y="0"/>
+                      <a:ext cx="4384920" cy="1354923"/>
+                    </a:xfrm>
+                    <a:prstGeom prst="rect">
+                      <a:avLst/>
+                    </a:prstGeom>
+                    <a:ln>
+                      <a:solidFill>
+                        <a:schemeClr val="tx1"/>
+                      </a:solidFill>
+                    </a:ln>
+                  </pic:spPr>
+                </pic:pic>
+              </a:graphicData>
+            </a:graphic>
+          </wp:inline>
+        </w:drawing>
+      </w:r>
+    </w:p>
+    <w:p>
+      <w:pPr>
+        <w:jc w:val="center"/>
+        <w:rPr>
+          <w:lang w:val="en-US"/>
+        </w:rPr>
+      </w:pPr>
+      <w:r>
+        <w:rPr>
+          <w:lang w:val="en-US"/>
+        </w:rPr>
+        <w:t>Figure: A doctor can only view their patients</w:t>
+      </w:r>
+    </w:p>
+    <w:p>
+      <w:pPr>
+        <w:jc w:val="center"/>
+        <w:rPr>
+          <w:lang w:val="en-US"/>
+        </w:rPr>
+      </w:pPr>
+      <w:r>
+        <w:rPr>
+          <w:lang w:val="en-US"/>
+        </w:rPr>
+        <w:drawing>
+          <wp:inline distT="0" distB="0" distL="0" distR="0" wp14:anchorId="785BB95F" wp14:editId="44F875F6">
+            <wp:extent cx="5365750" cy="1343518"/>
+            <wp:effectExtent l="19050" t="19050" r="25400" b="28575"/>
+            <wp:docPr id="307219451" name="Picture 1" descr="A screenshot of a computer&#10;&#10;AI-generated content may be incorrect."/>
+            <wp:cNvGraphicFramePr>
+              <a:graphicFrameLocks xmlns:a="http://schemas.openxmlformats.org/drawingml/2006/main" noChangeAspect="1"/>
+            </wp:cNvGraphicFramePr>
+            <a:graphic xmlns:a="http://schemas.openxmlformats.org/drawingml/2006/main">
+              <a:graphicData uri="http://schemas.openxmlformats.org/drawingml/2006/picture">
+                <pic:pic xmlns:pic="http://schemas.openxmlformats.org/drawingml/2006/picture">
+                  <pic:nvPicPr>
+                    <pic:cNvPr id="307219451" name="Picture 1" descr="A screenshot of a computer&#10;&#10;AI-generated content may be incorrect."/>
+                    <pic:cNvPicPr/>
+                  </pic:nvPicPr>
+                  <pic:blipFill>
+                    <a:blip r:embed="rId65"/>
+                    <a:stretch>
+                      <a:fillRect/>
+                    </a:stretch>
+                  </pic:blipFill>
+                  <pic:spPr>
+                    <a:xfrm>
+                      <a:off x="0" y="0"/>
+                      <a:ext cx="5372822" cy="1345289"/>
+                    </a:xfrm>
+                    <a:prstGeom prst="rect">
+                      <a:avLst/>
+                    </a:prstGeom>
+                    <a:ln>
+                      <a:solidFill>
+                        <a:schemeClr val="tx1"/>
+                      </a:solidFill>
+                    </a:ln>
+                  </pic:spPr>
+                </pic:pic>
+              </a:graphicData>
+            </a:graphic>
+          </wp:inline>
+        </w:drawing>
+      </w:r>
     </w:p>
     <w:sectPr>
-      <w:headerReference w:type="default" r:id="rId42"/>
-      <w:footerReference w:type="even" r:id="rId43"/>
-      <w:footerReference w:type="default" r:id="rId44"/>
+      <w:headerReference w:type="default" r:id="rId66"/>
+      <w:footerReference w:type="even" r:id="rId67"/>
+      <w:footerReference w:type="default" r:id="rId68"/>
       <w:pgSz w:w="11906" w:h="16838"/>
       <w:pgMar w:top="1440" w:right="1440" w:bottom="1440" w:left="1440" w:header="708" w:footer="708" w:gutter="0"/>
       <w:cols w:space="708"/>

</xml_diff>